<commit_message>
nmv 23 07 2023
</commit_message>
<xml_diff>
--- a/TS Jatai Ghanam Project/TS 5.7/TS 5.7 Ghanam Jatai Observations.docx
+++ b/TS Jatai Ghanam Project/TS 5.7/TS 5.7 Ghanam Jatai Observations.docx
@@ -58,6 +58,421 @@
         <w:rPr>
           <w:rFonts w:cs="Arial"/>
           <w:color w:val="000000"/>
+          <w:sz w:val="32"/>
+          <w:szCs w:val="32"/>
+          <w:lang w:bidi="hi-IN"/>
+          <w14:ligatures w14:val="standardContextual"/>
+        </w:rPr>
+      </w:pPr>
+      <w:r>
+        <w:rPr>
+          <w:rFonts w:cs="Arial"/>
+          <w:color w:val="000000"/>
+          <w:sz w:val="32"/>
+          <w:szCs w:val="32"/>
+          <w:lang w:bidi="hi-IN"/>
+          <w14:ligatures w14:val="standardContextual"/>
+        </w:rPr>
+        <w:t>(47)[P19] 5.7.5.3(41)-  upa# | tvAq | A | (GS-5.7-15)</w:t>
+      </w:r>
+    </w:p>
+    <w:p>
+      <w:pPr>
+        <w:autoSpaceDE w:val="0"/>
+        <w:autoSpaceDN w:val="0"/>
+        <w:adjustRightInd w:val="0"/>
+        <w:spacing w:line="240" w:lineRule="auto"/>
+        <w:rPr>
+          <w:rFonts w:cs="Arial"/>
+          <w:color w:val="000000"/>
+          <w:sz w:val="32"/>
+          <w:szCs w:val="32"/>
+          <w:lang w:bidi="hi-IN"/>
+          <w14:ligatures w14:val="standardContextual"/>
+        </w:rPr>
+      </w:pPr>
+      <w:r>
+        <w:rPr>
+          <w:rFonts w:cs="Arial"/>
+          <w:color w:val="000000"/>
+          <w:sz w:val="32"/>
+          <w:szCs w:val="32"/>
+          <w:lang w:bidi="hi-IN"/>
+          <w14:ligatures w14:val="standardContextual"/>
+        </w:rPr>
+        <w:t>upa# tvAq tvopopaq tvA &amp;&amp;tvopopa</w:t>
+      </w:r>
+      <w:r>
+        <w:rPr>
+          <w:rFonts w:cs="Arial"/>
+          <w:color w:val="000000"/>
+          <w:sz w:val="32"/>
+          <w:szCs w:val="32"/>
+          <w:highlight w:val="yellow"/>
+          <w:lang w:bidi="hi-IN"/>
+          <w14:ligatures w14:val="standardContextual"/>
+        </w:rPr>
+        <w:t># tvA</w:t>
+      </w:r>
+      <w:r>
+        <w:rPr>
+          <w:rFonts w:cs="Arial"/>
+          <w:color w:val="000000"/>
+          <w:sz w:val="32"/>
+          <w:szCs w:val="32"/>
+          <w:lang w:bidi="hi-IN"/>
+          <w14:ligatures w14:val="standardContextual"/>
+        </w:rPr>
+        <w:t xml:space="preserve"> | </w:t>
+      </w:r>
+      <w:r>
+        <w:rPr>
+          <w:rFonts w:cs="Arial"/>
+          <w:color w:val="000000"/>
+          <w:sz w:val="32"/>
+          <w:szCs w:val="32"/>
+          <w:lang w:bidi="hi-IN"/>
+          <w14:ligatures w14:val="standardContextual"/>
+        </w:rPr>
+        <w:t xml:space="preserve"> </w:t>
+      </w:r>
+      <w:r>
+        <w:rPr>
+          <w:rFonts w:cs="Arial"/>
+          <w:color w:val="000000"/>
+          <w:sz w:val="32"/>
+          <w:szCs w:val="32"/>
+          <w:highlight w:val="yellow"/>
+          <w:lang w:bidi="hi-IN"/>
+          <w14:ligatures w14:val="standardContextual"/>
+        </w:rPr>
+        <w:t>- incorrect</w:t>
+      </w:r>
+    </w:p>
+    <w:p>
+      <w:pPr>
+        <w:autoSpaceDE w:val="0"/>
+        <w:autoSpaceDN w:val="0"/>
+        <w:adjustRightInd w:val="0"/>
+        <w:spacing w:line="240" w:lineRule="auto"/>
+        <w:rPr>
+          <w:rFonts w:cs="Arial"/>
+          <w:color w:val="FF0000"/>
+          <w:sz w:val="32"/>
+          <w:szCs w:val="32"/>
+          <w:lang w:bidi="hi-IN"/>
+          <w14:ligatures w14:val="standardContextual"/>
+        </w:rPr>
+      </w:pPr>
+      <w:r>
+        <w:rPr>
+          <w:rFonts w:cs="Arial"/>
+          <w:color w:val="000000"/>
+          <w:sz w:val="32"/>
+          <w:szCs w:val="32"/>
+          <w:lang w:bidi="hi-IN"/>
+          <w14:ligatures w14:val="standardContextual"/>
+        </w:rPr>
+        <w:t>upa# tvAq tvopopaq tvA &amp;&amp;tvopopa</w:t>
+      </w:r>
+      <w:r>
+        <w:rPr>
+          <w:rFonts w:cs="Arial"/>
+          <w:color w:val="000000"/>
+          <w:sz w:val="32"/>
+          <w:szCs w:val="32"/>
+          <w:highlight w:val="green"/>
+          <w:lang w:bidi="hi-IN"/>
+          <w14:ligatures w14:val="standardContextual"/>
+        </w:rPr>
+        <w:t>q</w:t>
+      </w:r>
+      <w:r>
+        <w:rPr>
+          <w:rFonts w:cs="Arial"/>
+          <w:color w:val="000000"/>
+          <w:sz w:val="32"/>
+          <w:szCs w:val="32"/>
+          <w:highlight w:val="green"/>
+          <w:lang w:bidi="hi-IN"/>
+          <w14:ligatures w14:val="standardContextual"/>
+        </w:rPr>
+        <w:t xml:space="preserve"> tvA</w:t>
+      </w:r>
+      <w:r>
+        <w:rPr>
+          <w:rFonts w:cs="Arial"/>
+          <w:color w:val="000000"/>
+          <w:sz w:val="32"/>
+          <w:szCs w:val="32"/>
+          <w:lang w:bidi="hi-IN"/>
+          <w14:ligatures w14:val="standardContextual"/>
+        </w:rPr>
+        <w:t xml:space="preserve"> | </w:t>
+      </w:r>
+      <w:r>
+        <w:rPr>
+          <w:rFonts w:cs="Arial"/>
+          <w:color w:val="FF0000"/>
+          <w:sz w:val="32"/>
+          <w:szCs w:val="32"/>
+          <w:lang w:bidi="hi-IN"/>
+          <w14:ligatures w14:val="standardContextual"/>
+        </w:rPr>
+        <w:t xml:space="preserve">-correct </w:t>
+      </w:r>
+    </w:p>
+    <w:p>
+      <w:pPr>
+        <w:pBdr>
+          <w:bottom w:val="single" w:sz="4" w:space="1" w:color="auto"/>
+        </w:pBdr>
+        <w:autoSpaceDE w:val="0"/>
+        <w:autoSpaceDN w:val="0"/>
+        <w:adjustRightInd w:val="0"/>
+        <w:spacing w:line="240" w:lineRule="auto"/>
+        <w:rPr>
+          <w:rFonts w:cs="Arial"/>
+          <w:color w:val="FF0000"/>
+          <w:sz w:val="32"/>
+          <w:szCs w:val="32"/>
+          <w:lang w:bidi="hi-IN"/>
+          <w14:ligatures w14:val="standardContextual"/>
+        </w:rPr>
+      </w:pPr>
+      <w:r>
+        <w:rPr>
+          <w:rFonts w:cs="Arial"/>
+          <w:color w:val="FF0000"/>
+          <w:sz w:val="32"/>
+          <w:szCs w:val="32"/>
+          <w:highlight w:val="green"/>
+          <w:lang w:bidi="hi-IN"/>
+          <w14:ligatures w14:val="standardContextual"/>
+        </w:rPr>
+        <w:t>tvAq + A = tvA (anudattam disappears)</w:t>
+      </w:r>
+    </w:p>
+    <w:p>
+      <w:pPr>
+        <w:autoSpaceDE w:val="0"/>
+        <w:autoSpaceDN w:val="0"/>
+        <w:adjustRightInd w:val="0"/>
+        <w:spacing w:line="240" w:lineRule="auto"/>
+        <w:rPr>
+          <w:rFonts w:cs="Arial"/>
+          <w:color w:val="000000"/>
+          <w:sz w:val="32"/>
+          <w:szCs w:val="32"/>
+          <w:lang w:bidi="hi-IN"/>
+          <w14:ligatures w14:val="standardContextual"/>
+        </w:rPr>
+      </w:pPr>
+    </w:p>
+    <w:p>
+      <w:pPr>
+        <w:autoSpaceDE w:val="0"/>
+        <w:autoSpaceDN w:val="0"/>
+        <w:adjustRightInd w:val="0"/>
+        <w:spacing w:line="240" w:lineRule="auto"/>
+        <w:rPr>
+          <w:rFonts w:cs="Arial"/>
+          <w:color w:val="000000"/>
+          <w:sz w:val="32"/>
+          <w:szCs w:val="32"/>
+          <w:lang w:bidi="hi-IN"/>
+          <w14:ligatures w14:val="standardContextual"/>
+        </w:rPr>
+      </w:pPr>
+      <w:r>
+        <w:rPr>
+          <w:rFonts w:cs="Arial"/>
+          <w:color w:val="000000"/>
+          <w:sz w:val="32"/>
+          <w:szCs w:val="32"/>
+          <w:lang w:bidi="hi-IN"/>
+          <w14:ligatures w14:val="standardContextual"/>
+        </w:rPr>
+        <w:t>(18)[P20] 5.7.5.4(17)-  upa# | tvAq | A |</w:t>
+      </w:r>
+    </w:p>
+    <w:p>
+      <w:pPr>
+        <w:autoSpaceDE w:val="0"/>
+        <w:autoSpaceDN w:val="0"/>
+        <w:adjustRightInd w:val="0"/>
+        <w:spacing w:line="240" w:lineRule="auto"/>
+        <w:rPr>
+          <w:rFonts w:cs="Arial"/>
+          <w:color w:val="000000"/>
+          <w:sz w:val="32"/>
+          <w:szCs w:val="32"/>
+          <w:lang w:bidi="hi-IN"/>
+          <w14:ligatures w14:val="standardContextual"/>
+        </w:rPr>
+      </w:pPr>
+      <w:r>
+        <w:rPr>
+          <w:rFonts w:cs="Arial"/>
+          <w:color w:val="000000"/>
+          <w:sz w:val="32"/>
+          <w:szCs w:val="32"/>
+          <w:lang w:bidi="hi-IN"/>
+          <w14:ligatures w14:val="standardContextual"/>
+        </w:rPr>
+        <w:t>upa# tvAq tvopopaq tvA &amp;&amp;tvopopa</w:t>
+      </w:r>
+      <w:r>
+        <w:rPr>
+          <w:rFonts w:cs="Arial"/>
+          <w:color w:val="000000"/>
+          <w:sz w:val="32"/>
+          <w:szCs w:val="32"/>
+          <w:highlight w:val="yellow"/>
+          <w:lang w:bidi="hi-IN"/>
+          <w14:ligatures w14:val="standardContextual"/>
+        </w:rPr>
+        <w:t># tvA</w:t>
+      </w:r>
+      <w:r>
+        <w:rPr>
+          <w:rFonts w:cs="Arial"/>
+          <w:color w:val="000000"/>
+          <w:sz w:val="32"/>
+          <w:szCs w:val="32"/>
+          <w:lang w:bidi="hi-IN"/>
+          <w14:ligatures w14:val="standardContextual"/>
+        </w:rPr>
+        <w:t xml:space="preserve"> | </w:t>
+      </w:r>
+      <w:r>
+        <w:rPr>
+          <w:rFonts w:cs="Arial"/>
+          <w:color w:val="000000"/>
+          <w:sz w:val="32"/>
+          <w:szCs w:val="32"/>
+          <w:lang w:bidi="hi-IN"/>
+          <w14:ligatures w14:val="standardContextual"/>
+        </w:rPr>
+        <w:t xml:space="preserve"> </w:t>
+      </w:r>
+      <w:r>
+        <w:rPr>
+          <w:rFonts w:cs="Arial"/>
+          <w:color w:val="000000"/>
+          <w:sz w:val="32"/>
+          <w:szCs w:val="32"/>
+          <w:highlight w:val="yellow"/>
+          <w:lang w:bidi="hi-IN"/>
+          <w14:ligatures w14:val="standardContextual"/>
+        </w:rPr>
+        <w:t>- incorrect</w:t>
+      </w:r>
+    </w:p>
+    <w:p>
+      <w:pPr>
+        <w:pBdr>
+          <w:bottom w:val="single" w:sz="4" w:space="1" w:color="auto"/>
+        </w:pBdr>
+        <w:autoSpaceDE w:val="0"/>
+        <w:autoSpaceDN w:val="0"/>
+        <w:adjustRightInd w:val="0"/>
+        <w:spacing w:line="240" w:lineRule="auto"/>
+        <w:rPr>
+          <w:rFonts w:cs="Arial"/>
+          <w:color w:val="FF0000"/>
+          <w:sz w:val="32"/>
+          <w:szCs w:val="32"/>
+          <w:lang w:bidi="hi-IN"/>
+          <w14:ligatures w14:val="standardContextual"/>
+        </w:rPr>
+      </w:pPr>
+      <w:r>
+        <w:rPr>
+          <w:rFonts w:cs="Arial"/>
+          <w:color w:val="000000"/>
+          <w:sz w:val="32"/>
+          <w:szCs w:val="32"/>
+          <w:lang w:bidi="hi-IN"/>
+          <w14:ligatures w14:val="standardContextual"/>
+        </w:rPr>
+        <w:t>upa# tvAq tvopopaq tvA &amp;&amp;tvopopa</w:t>
+      </w:r>
+      <w:r>
+        <w:rPr>
+          <w:rFonts w:cs="Arial"/>
+          <w:color w:val="000000"/>
+          <w:sz w:val="32"/>
+          <w:szCs w:val="32"/>
+          <w:highlight w:val="green"/>
+          <w:lang w:bidi="hi-IN"/>
+          <w14:ligatures w14:val="standardContextual"/>
+        </w:rPr>
+        <w:t>q tvA</w:t>
+      </w:r>
+      <w:r>
+        <w:rPr>
+          <w:rFonts w:cs="Arial"/>
+          <w:color w:val="000000"/>
+          <w:sz w:val="32"/>
+          <w:szCs w:val="32"/>
+          <w:lang w:bidi="hi-IN"/>
+          <w14:ligatures w14:val="standardContextual"/>
+        </w:rPr>
+        <w:t xml:space="preserve"> | </w:t>
+      </w:r>
+      <w:r>
+        <w:rPr>
+          <w:rFonts w:cs="Arial"/>
+          <w:color w:val="FF0000"/>
+          <w:sz w:val="32"/>
+          <w:szCs w:val="32"/>
+          <w:lang w:bidi="hi-IN"/>
+          <w14:ligatures w14:val="standardContextual"/>
+        </w:rPr>
+        <w:t xml:space="preserve">-correct </w:t>
+      </w:r>
+    </w:p>
+    <w:p>
+      <w:pPr>
+        <w:pBdr>
+          <w:bottom w:val="single" w:sz="4" w:space="1" w:color="auto"/>
+        </w:pBdr>
+        <w:autoSpaceDE w:val="0"/>
+        <w:autoSpaceDN w:val="0"/>
+        <w:adjustRightInd w:val="0"/>
+        <w:spacing w:line="240" w:lineRule="auto"/>
+        <w:rPr>
+          <w:rFonts w:cs="Arial"/>
+          <w:color w:val="FF0000"/>
+          <w:sz w:val="32"/>
+          <w:szCs w:val="32"/>
+          <w:lang w:bidi="hi-IN"/>
+          <w14:ligatures w14:val="standardContextual"/>
+        </w:rPr>
+      </w:pPr>
+      <w:r>
+        <w:rPr>
+          <w:rFonts w:cs="Arial"/>
+          <w:color w:val="FF0000"/>
+          <w:sz w:val="32"/>
+          <w:szCs w:val="32"/>
+          <w:highlight w:val="green"/>
+          <w:lang w:bidi="hi-IN"/>
+          <w14:ligatures w14:val="standardContextual"/>
+        </w:rPr>
+        <w:t>tvAq + A = tvA (anudattam disappears)</w:t>
+      </w:r>
+    </w:p>
+    <w:p>
+      <w:pPr>
+        <w:autoSpaceDE w:val="0"/>
+        <w:autoSpaceDN w:val="0"/>
+        <w:adjustRightInd w:val="0"/>
+        <w:spacing w:line="240" w:lineRule="auto"/>
+        <w:rPr>
+          <w:rFonts w:cs="Arial"/>
+          <w:color w:val="000000"/>
           <w:szCs w:val="28"/>
           <w:lang w:bidi="ta-IN"/>
           <w14:ligatures w14:val="standardContextual"/>
@@ -94,16 +509,16 @@
           <w:rFonts w:cs="Arial"/>
           <w:color w:val="000000"/>
           <w:szCs w:val="28"/>
-          <w:lang w:bidi="ta-IN"/>
-          <w14:ligatures w14:val="standardContextual"/>
-        </w:rPr>
-      </w:pPr>
-      <w:r>
-        <w:rPr>
-          <w:rFonts w:cs="Arial"/>
-          <w:color w:val="000000"/>
-          <w:szCs w:val="28"/>
-          <w:lang w:bidi="ta-IN"/>
+          <w:lang w:val="it-IT" w:bidi="ta-IN"/>
+          <w14:ligatures w14:val="standardContextual"/>
+        </w:rPr>
+      </w:pPr>
+      <w:r>
+        <w:rPr>
+          <w:rFonts w:cs="Arial"/>
+          <w:color w:val="000000"/>
+          <w:szCs w:val="28"/>
+          <w:lang w:val="it-IT" w:bidi="ta-IN"/>
           <w14:ligatures w14:val="standardContextual"/>
         </w:rPr>
         <w:t>paqSUn CandA(gm)#siq CandA(gm)#si paqSUn paqSUn CandA(gm)</w:t>
@@ -113,7 +528,7 @@
           <w:rFonts w:cs="Arial"/>
           <w:color w:val="FF0000"/>
           <w:szCs w:val="28"/>
-          <w:lang w:bidi="ta-IN"/>
+          <w:lang w:val="it-IT" w:bidi="ta-IN"/>
           <w14:ligatures w14:val="standardContextual"/>
         </w:rPr>
         <w:t>#siqda vAva</w:t>
@@ -123,7 +538,7 @@
           <w:rFonts w:cs="Arial"/>
           <w:color w:val="000000"/>
           <w:szCs w:val="28"/>
-          <w:lang w:bidi="ta-IN"/>
+          <w:lang w:val="it-IT" w:bidi="ta-IN"/>
           <w14:ligatures w14:val="standardContextual"/>
         </w:rPr>
         <w:t>q CandA(gm)#si paqSUn paqSUn CandA(gm)</w:t>
@@ -133,7 +548,7 @@
           <w:rFonts w:cs="Arial"/>
           <w:color w:val="FF0000"/>
           <w:szCs w:val="28"/>
-          <w:lang w:bidi="ta-IN"/>
+          <w:lang w:val="it-IT" w:bidi="ta-IN"/>
           <w14:ligatures w14:val="standardContextual"/>
         </w:rPr>
         <w:t>#siqda va# |</w:t>
@@ -143,7 +558,7 @@
           <w:rFonts w:cs="Arial"/>
           <w:color w:val="000000"/>
           <w:szCs w:val="28"/>
-          <w:lang w:bidi="ta-IN"/>
+          <w:lang w:val="it-IT" w:bidi="ta-IN"/>
           <w14:ligatures w14:val="standardContextual"/>
         </w:rPr>
         <w:t xml:space="preserve"> </w:t>
@@ -159,51 +574,41 @@
           <w:rFonts w:cs="Arial"/>
           <w:color w:val="000000"/>
           <w:szCs w:val="28"/>
-          <w:lang w:bidi="ta-IN"/>
-          <w14:ligatures w14:val="standardContextual"/>
-        </w:rPr>
-      </w:pPr>
-      <w:r>
-        <w:rPr>
-          <w:rFonts w:cs="Arial"/>
-          <w:color w:val="000000"/>
-          <w:szCs w:val="28"/>
-          <w:lang w:bidi="ta-IN"/>
-          <w14:ligatures w14:val="standardContextual"/>
-        </w:rPr>
-        <w:t xml:space="preserve">(68)[P35] 5.7.8.3(56)-  CandA(gm)#si | ava# | (GS-5.7-34) </w:t>
-      </w:r>
-      <w:r>
-        <w:rPr>
-          <w:rFonts w:cs="Arial"/>
-          <w:color w:val="000000"/>
-          <w:szCs w:val="28"/>
-          <w:lang w:bidi="ta-IN"/>
-          <w14:ligatures w14:val="standardContextual"/>
-        </w:rPr>
-        <w:t>Jatai</w:t>
-      </w:r>
-    </w:p>
-    <w:p>
-      <w:pPr>
-        <w:autoSpaceDE w:val="0"/>
-        <w:autoSpaceDN w:val="0"/>
-        <w:adjustRightInd w:val="0"/>
-        <w:spacing w:line="240" w:lineRule="auto"/>
-        <w:rPr>
-          <w:rFonts w:cs="Arial"/>
-          <w:color w:val="000000"/>
-          <w:szCs w:val="28"/>
-          <w:lang w:bidi="ta-IN"/>
-          <w14:ligatures w14:val="standardContextual"/>
-        </w:rPr>
-      </w:pPr>
-      <w:r>
-        <w:rPr>
-          <w:rFonts w:cs="Arial"/>
-          <w:color w:val="000000"/>
-          <w:szCs w:val="28"/>
-          <w:lang w:bidi="ta-IN"/>
+          <w:lang w:val="it-IT" w:bidi="ta-IN"/>
+          <w14:ligatures w14:val="standardContextual"/>
+        </w:rPr>
+      </w:pPr>
+      <w:r>
+        <w:rPr>
+          <w:rFonts w:cs="Arial"/>
+          <w:color w:val="000000"/>
+          <w:szCs w:val="28"/>
+          <w:lang w:val="it-IT" w:bidi="ta-IN"/>
+          <w14:ligatures w14:val="standardContextual"/>
+        </w:rPr>
+        <w:t>(68)[P35] 5.7.8.3(56)-  CandA(gm)#si | ava# | (GS-5.7-34) Jatai</w:t>
+      </w:r>
+    </w:p>
+    <w:p>
+      <w:pPr>
+        <w:autoSpaceDE w:val="0"/>
+        <w:autoSpaceDN w:val="0"/>
+        <w:adjustRightInd w:val="0"/>
+        <w:spacing w:line="240" w:lineRule="auto"/>
+        <w:rPr>
+          <w:rFonts w:cs="Arial"/>
+          <w:color w:val="000000"/>
+          <w:szCs w:val="28"/>
+          <w:lang w:val="it-IT" w:bidi="ta-IN"/>
+          <w14:ligatures w14:val="standardContextual"/>
+        </w:rPr>
+      </w:pPr>
+      <w:r>
+        <w:rPr>
+          <w:rFonts w:cs="Arial"/>
+          <w:color w:val="000000"/>
+          <w:szCs w:val="28"/>
+          <w:lang w:val="it-IT" w:bidi="ta-IN"/>
           <w14:ligatures w14:val="standardContextual"/>
         </w:rPr>
         <w:t>Cand</w:t>
@@ -213,7 +618,7 @@
           <w:rFonts w:cs="Arial"/>
           <w:color w:val="FF0000"/>
           <w:szCs w:val="28"/>
-          <w:lang w:bidi="ta-IN"/>
+          <w:lang w:val="it-IT" w:bidi="ta-IN"/>
           <w14:ligatures w14:val="standardContextual"/>
         </w:rPr>
         <w:t>A(gm)#siqda</w:t>
@@ -223,7 +628,7 @@
           <w:rFonts w:cs="Arial"/>
           <w:color w:val="000000"/>
           <w:szCs w:val="28"/>
-          <w:lang w:bidi="ta-IN"/>
+          <w:lang w:val="it-IT" w:bidi="ta-IN"/>
           <w14:ligatures w14:val="standardContextual"/>
         </w:rPr>
         <w:t>vAvaq CandA(gm)#siq CandA</w:t>
@@ -233,7 +638,7 @@
           <w:rFonts w:cs="Arial"/>
           <w:color w:val="FF0000"/>
           <w:szCs w:val="28"/>
-          <w:lang w:bidi="ta-IN"/>
+          <w:lang w:val="it-IT" w:bidi="ta-IN"/>
           <w14:ligatures w14:val="standardContextual"/>
         </w:rPr>
         <w:t>(gm)#siqda</w:t>
@@ -243,7 +648,7 @@
           <w:rFonts w:cs="Arial"/>
           <w:color w:val="000000"/>
           <w:szCs w:val="28"/>
-          <w:lang w:bidi="ta-IN"/>
+          <w:lang w:val="it-IT" w:bidi="ta-IN"/>
           <w14:ligatures w14:val="standardContextual"/>
         </w:rPr>
         <w:t xml:space="preserve"> va# |</w:t>
@@ -259,7 +664,7 @@
           <w:rFonts w:cs="Arial"/>
           <w:color w:val="000000"/>
           <w:szCs w:val="28"/>
-          <w:lang w:bidi="ta-IN"/>
+          <w:lang w:val="it-IT" w:bidi="ta-IN"/>
           <w14:ligatures w14:val="standardContextual"/>
         </w:rPr>
       </w:pPr>
@@ -381,6 +786,92 @@
           <w:rFonts w:cs="Arial"/>
           <w:color w:val="000000"/>
           <w:szCs w:val="28"/>
+          <w:lang w:val="it-IT" w:bidi="ta-IN"/>
+          <w14:ligatures w14:val="standardContextual"/>
+        </w:rPr>
+      </w:pPr>
+      <w:r>
+        <w:rPr>
+          <w:rFonts w:cs="Arial"/>
+          <w:color w:val="000000"/>
+          <w:szCs w:val="28"/>
+          <w:lang w:val="it-IT" w:bidi="ta-IN"/>
+          <w14:ligatures w14:val="standardContextual"/>
+        </w:rPr>
+        <w:t>paqSUn CandA(gm)#siq CandA(gm)#si paqSUn paqSUn CandA</w:t>
+      </w:r>
+      <w:r>
+        <w:rPr>
+          <w:rFonts w:cs="Arial"/>
+          <w:color w:val="000000"/>
+          <w:szCs w:val="28"/>
+          <w:highlight w:val="green"/>
+          <w:lang w:val="it-IT" w:bidi="ta-IN"/>
+          <w14:ligatures w14:val="standardContextual"/>
+        </w:rPr>
+        <w:t>q(gm)q</w:t>
+      </w:r>
+      <w:r>
+        <w:rPr>
+          <w:rFonts w:cs="Arial"/>
+          <w:szCs w:val="28"/>
+          <w:highlight w:val="green"/>
+          <w:lang w:val="it-IT" w:bidi="ta-IN"/>
+          <w14:ligatures w14:val="standardContextual"/>
+        </w:rPr>
+        <w:t>syavAva</w:t>
+      </w:r>
+      <w:r>
+        <w:rPr>
+          <w:rFonts w:cs="Arial"/>
+          <w:color w:val="000000"/>
+          <w:szCs w:val="28"/>
+          <w:highlight w:val="green"/>
+          <w:lang w:val="it-IT" w:bidi="ta-IN"/>
+          <w14:ligatures w14:val="standardContextual"/>
+        </w:rPr>
+        <w:t>q</w:t>
+      </w:r>
+      <w:r>
+        <w:rPr>
+          <w:rFonts w:cs="Arial"/>
+          <w:color w:val="000000"/>
+          <w:szCs w:val="28"/>
+          <w:lang w:val="it-IT" w:bidi="ta-IN"/>
+          <w14:ligatures w14:val="standardContextual"/>
+        </w:rPr>
+        <w:t xml:space="preserve"> CandA(gm)#si paqSUn paqSUn CandA</w:t>
+      </w:r>
+      <w:r>
+        <w:rPr>
+          <w:rFonts w:cs="Arial"/>
+          <w:szCs w:val="28"/>
+          <w:highlight w:val="green"/>
+          <w:lang w:val="it-IT" w:bidi="ta-IN"/>
+          <w14:ligatures w14:val="standardContextual"/>
+        </w:rPr>
+        <w:t>q(gm)qsyava#</w:t>
+      </w:r>
+      <w:r>
+        <w:rPr>
+          <w:rFonts w:cs="Arial"/>
+          <w:szCs w:val="28"/>
+          <w:lang w:val="it-IT" w:bidi="ta-IN"/>
+          <w14:ligatures w14:val="standardContextual"/>
+        </w:rPr>
+        <w:t xml:space="preserve"> |</w:t>
+      </w:r>
+    </w:p>
+    <w:p>
+      <w:pPr>
+        <w:autoSpaceDE w:val="0"/>
+        <w:autoSpaceDN w:val="0"/>
+        <w:adjustRightInd w:val="0"/>
+        <w:spacing w:line="240" w:lineRule="auto"/>
+        <w:rPr>
+          <w:rFonts w:cs="Arial"/>
+          <w:color w:val="000000"/>
+          <w:szCs w:val="28"/>
           <w:lang w:bidi="ta-IN"/>
           <w14:ligatures w14:val="standardContextual"/>
         </w:rPr>
@@ -393,7 +884,63 @@
           <w:lang w:bidi="ta-IN"/>
           <w14:ligatures w14:val="standardContextual"/>
         </w:rPr>
-        <w:t>paqSUn CandA(gm)#siq CandA(gm)#si paqSUn paqSUn CandA</w:t>
+        <w:t>Same error in 68; corrected one given below.</w:t>
+      </w:r>
+    </w:p>
+    <w:p>
+      <w:pPr>
+        <w:autoSpaceDE w:val="0"/>
+        <w:autoSpaceDN w:val="0"/>
+        <w:adjustRightInd w:val="0"/>
+        <w:spacing w:line="240" w:lineRule="auto"/>
+        <w:rPr>
+          <w:rFonts w:cs="Arial"/>
+          <w:color w:val="000000"/>
+          <w:szCs w:val="28"/>
+          <w:lang w:val="it-IT" w:bidi="ta-IN"/>
+          <w14:ligatures w14:val="standardContextual"/>
+        </w:rPr>
+      </w:pPr>
+      <w:r>
+        <w:rPr>
+          <w:rFonts w:cs="Arial"/>
+          <w:color w:val="000000"/>
+          <w:szCs w:val="28"/>
+          <w:lang w:val="it-IT" w:bidi="ta-IN"/>
+          <w14:ligatures w14:val="standardContextual"/>
+        </w:rPr>
+        <w:t>(68)[P35] 5.7.8.3(56)-  CandA(gm)#si | ava# | ruqndheq | (GS-5.7-34)</w:t>
+      </w:r>
+    </w:p>
+    <w:p>
+      <w:pPr>
+        <w:rPr>
+          <w:rFonts w:cs="Arial"/>
+          <w:color w:val="000000"/>
+          <w:szCs w:val="28"/>
+          <w:lang w:val="it-IT" w:bidi="ta-IN"/>
+          <w14:ligatures w14:val="standardContextual"/>
+        </w:rPr>
+      </w:pPr>
+      <w:r>
+        <w:rPr>
+          <w:rFonts w:cs="Arial"/>
+          <w:color w:val="000000"/>
+          <w:szCs w:val="28"/>
+          <w:lang w:val="it-IT" w:bidi="ta-IN"/>
+          <w14:ligatures w14:val="standardContextual"/>
+        </w:rPr>
+        <w:t>CandA</w:t>
+      </w:r>
+      <w:r>
+        <w:rPr>
+          <w:rFonts w:cs="Arial"/>
+          <w:color w:val="000000"/>
+          <w:szCs w:val="28"/>
+          <w:lang w:val="it-IT" w:bidi="ta-IN"/>
+          <w14:ligatures w14:val="standardContextual"/>
+        </w:rPr>
+        <w:t>dA</w:t>
       </w:r>
       <w:r>
         <w:rPr>
@@ -401,7 +948,7 @@
           <w:color w:val="000000"/>
           <w:szCs w:val="28"/>
           <w:highlight w:val="green"/>
-          <w:lang w:bidi="ta-IN"/>
+          <w:lang w:val="it-IT" w:bidi="ta-IN"/>
           <w14:ligatures w14:val="standardContextual"/>
         </w:rPr>
         <w:t>q(gm)q</w:t>
@@ -411,7 +958,7 @@
           <w:rFonts w:cs="Arial"/>
           <w:szCs w:val="28"/>
           <w:highlight w:val="green"/>
-          <w:lang w:bidi="ta-IN"/>
+          <w:lang w:val="it-IT" w:bidi="ta-IN"/>
           <w14:ligatures w14:val="standardContextual"/>
         </w:rPr>
         <w:t>syavAva</w:t>
@@ -422,7 +969,7 @@
           <w:color w:val="000000"/>
           <w:szCs w:val="28"/>
           <w:highlight w:val="green"/>
-          <w:lang w:bidi="ta-IN"/>
+          <w:lang w:val="it-IT" w:bidi="ta-IN"/>
           <w14:ligatures w14:val="standardContextual"/>
         </w:rPr>
         <w:t>q</w:t>
@@ -432,17 +979,37 @@
           <w:rFonts w:cs="Arial"/>
           <w:color w:val="000000"/>
           <w:szCs w:val="28"/>
-          <w:lang w:bidi="ta-IN"/>
-          <w14:ligatures w14:val="standardContextual"/>
-        </w:rPr>
-        <w:t xml:space="preserve"> CandA(gm)#si paqSUn paqSUn CandA</w:t>
+          <w:lang w:val="it-IT" w:bidi="ta-IN"/>
+          <w14:ligatures w14:val="standardContextual"/>
+        </w:rPr>
+        <w:t xml:space="preserve"> CandA(gm)#siq CandA</w:t>
       </w:r>
       <w:r>
         <w:rPr>
           <w:rFonts w:cs="Arial"/>
           <w:szCs w:val="28"/>
           <w:highlight w:val="green"/>
-          <w:lang w:bidi="ta-IN"/>
+          <w:lang w:val="it-IT" w:bidi="ta-IN"/>
+          <w14:ligatures w14:val="standardContextual"/>
+        </w:rPr>
+        <w:t xml:space="preserve"> q(gm)qsyava#</w:t>
+      </w:r>
+      <w:r>
+        <w:rPr>
+          <w:rFonts w:cs="Arial"/>
+          <w:color w:val="000000"/>
+          <w:szCs w:val="28"/>
+          <w:lang w:val="it-IT" w:bidi="ta-IN"/>
+          <w14:ligatures w14:val="standardContextual"/>
+        </w:rPr>
+        <w:t xml:space="preserve"> rundhe ruqndhe &amp;vaq CandA(gm)#siq CandA</w:t>
+      </w:r>
+      <w:r>
+        <w:rPr>
+          <w:rFonts w:cs="Arial"/>
+          <w:szCs w:val="28"/>
+          <w:highlight w:val="green"/>
+          <w:lang w:val="it-IT" w:bidi="ta-IN"/>
           <w14:ligatures w14:val="standardContextual"/>
         </w:rPr>
         <w:t>q(gm)qsyava#</w:t>
@@ -450,393 +1017,131 @@
       <w:r>
         <w:rPr>
           <w:rFonts w:cs="Arial"/>
-          <w:szCs w:val="28"/>
-          <w:lang w:bidi="ta-IN"/>
-          <w14:ligatures w14:val="standardContextual"/>
-        </w:rPr>
-        <w:t xml:space="preserve"> |</w:t>
-      </w:r>
-    </w:p>
-    <w:p>
-      <w:pPr>
-        <w:autoSpaceDE w:val="0"/>
-        <w:autoSpaceDN w:val="0"/>
-        <w:adjustRightInd w:val="0"/>
-        <w:spacing w:line="240" w:lineRule="auto"/>
-        <w:rPr>
-          <w:rFonts w:cs="Arial"/>
-          <w:color w:val="000000"/>
-          <w:szCs w:val="28"/>
-          <w:lang w:bidi="ta-IN"/>
-          <w14:ligatures w14:val="standardContextual"/>
-        </w:rPr>
-      </w:pPr>
-      <w:r>
-        <w:rPr>
-          <w:rFonts w:cs="Arial"/>
-          <w:color w:val="000000"/>
-          <w:szCs w:val="28"/>
-          <w:lang w:bidi="ta-IN"/>
-          <w14:ligatures w14:val="standardContextual"/>
-        </w:rPr>
-        <w:t>Same error in 68; corrected one given below.</w:t>
-      </w:r>
-    </w:p>
-    <w:p>
-      <w:pPr>
-        <w:autoSpaceDE w:val="0"/>
-        <w:autoSpaceDN w:val="0"/>
-        <w:adjustRightInd w:val="0"/>
-        <w:spacing w:line="240" w:lineRule="auto"/>
-        <w:rPr>
-          <w:rFonts w:cs="Arial"/>
-          <w:color w:val="000000"/>
-          <w:szCs w:val="28"/>
-          <w:lang w:bidi="ta-IN"/>
-          <w14:ligatures w14:val="standardContextual"/>
-        </w:rPr>
-      </w:pPr>
-      <w:r>
-        <w:rPr>
-          <w:rFonts w:cs="Arial"/>
-          <w:color w:val="000000"/>
-          <w:szCs w:val="28"/>
-          <w:lang w:bidi="ta-IN"/>
-          <w14:ligatures w14:val="standardContextual"/>
-        </w:rPr>
-        <w:t>(68)[P35] 5.7.8.3(56)-  CandA(gm)#si | ava# | ruqndheq | (GS-5.7-34)</w:t>
-      </w:r>
-    </w:p>
-    <w:p>
-      <w:pPr>
-        <w:rPr>
-          <w:rFonts w:cs="Arial"/>
-          <w:color w:val="000000"/>
-          <w:szCs w:val="28"/>
-          <w:lang w:bidi="ta-IN"/>
-          <w14:ligatures w14:val="standardContextual"/>
-        </w:rPr>
-      </w:pPr>
-      <w:r>
-        <w:rPr>
-          <w:rFonts w:cs="Arial"/>
-          <w:color w:val="000000"/>
-          <w:szCs w:val="28"/>
-          <w:lang w:bidi="ta-IN"/>
-          <w14:ligatures w14:val="standardContextual"/>
-        </w:rPr>
-        <w:t>CandA</w:t>
-      </w:r>
-      <w:r>
-        <w:rPr>
-          <w:rFonts w:cs="Arial"/>
-          <w:color w:val="000000"/>
-          <w:szCs w:val="28"/>
-          <w:lang w:bidi="ta-IN"/>
-          <w14:ligatures w14:val="standardContextual"/>
-        </w:rPr>
-        <w:t>dA</w:t>
-      </w:r>
-      <w:r>
-        <w:rPr>
-          <w:rFonts w:cs="Arial"/>
-          <w:color w:val="000000"/>
+          <w:color w:val="000000"/>
+          <w:szCs w:val="28"/>
+          <w:lang w:val="it-IT" w:bidi="ta-IN"/>
+          <w14:ligatures w14:val="standardContextual"/>
+        </w:rPr>
+        <w:t xml:space="preserve"> rundhe |</w:t>
+      </w:r>
+    </w:p>
+    <w:p>
+      <w:pPr>
+        <w:rPr>
+          <w:rFonts w:cs="Arial"/>
+          <w:color w:val="000000"/>
+          <w:szCs w:val="28"/>
+          <w:lang w:val="it-IT" w:bidi="ta-IN"/>
+          <w14:ligatures w14:val="standardContextual"/>
+        </w:rPr>
+      </w:pPr>
+    </w:p>
+    <w:p>
+      <w:pPr>
+        <w:autoSpaceDE w:val="0"/>
+        <w:autoSpaceDN w:val="0"/>
+        <w:adjustRightInd w:val="0"/>
+        <w:spacing w:line="240" w:lineRule="auto"/>
+        <w:rPr>
+          <w:rFonts w:cs="Arial"/>
+          <w:color w:val="000000"/>
+          <w:szCs w:val="28"/>
+          <w:lang w:val="it-IT" w:bidi="ta-IN"/>
+          <w14:ligatures w14:val="standardContextual"/>
+        </w:rPr>
+      </w:pPr>
+      <w:r>
+        <w:rPr>
+          <w:rFonts w:cs="Arial"/>
+          <w:color w:val="000000"/>
+          <w:szCs w:val="28"/>
+          <w:lang w:val="it-IT" w:bidi="ta-IN"/>
+          <w14:ligatures w14:val="standardContextual"/>
+        </w:rPr>
+        <w:t>(68)[P35] 5.7.8.3(56)-  CandA(gm)#si | ava# | (GS-5.7-34) Jatai</w:t>
+      </w:r>
+    </w:p>
+    <w:p>
+      <w:pPr>
+        <w:autoSpaceDE w:val="0"/>
+        <w:autoSpaceDN w:val="0"/>
+        <w:adjustRightInd w:val="0"/>
+        <w:spacing w:line="240" w:lineRule="auto"/>
+        <w:rPr>
+          <w:rFonts w:cs="Arial"/>
+          <w:color w:val="000000"/>
+          <w:szCs w:val="28"/>
+          <w:lang w:val="it-IT" w:bidi="ta-IN"/>
+          <w14:ligatures w14:val="standardContextual"/>
+        </w:rPr>
+      </w:pPr>
+      <w:r>
+        <w:rPr>
+          <w:rFonts w:cs="Arial"/>
+          <w:color w:val="000000"/>
+          <w:szCs w:val="28"/>
+          <w:lang w:val="it-IT" w:bidi="ta-IN"/>
+          <w14:ligatures w14:val="standardContextual"/>
+        </w:rPr>
+        <w:t>Cand</w:t>
+      </w:r>
+      <w:r>
+        <w:rPr>
+          <w:rFonts w:cs="Arial"/>
+          <w:szCs w:val="28"/>
+          <w:lang w:val="it-IT" w:bidi="ta-IN"/>
+          <w14:ligatures w14:val="standardContextual"/>
+        </w:rPr>
+        <w:t>A</w:t>
+      </w:r>
+      <w:r>
+        <w:rPr>
+          <w:rFonts w:cs="Arial"/>
           <w:szCs w:val="28"/>
           <w:highlight w:val="green"/>
-          <w:lang w:bidi="ta-IN"/>
-          <w14:ligatures w14:val="standardContextual"/>
-        </w:rPr>
-        <w:t>q(gm)q</w:t>
-      </w:r>
-      <w:r>
-        <w:rPr>
-          <w:rFonts w:cs="Arial"/>
+          <w:lang w:val="it-IT" w:bidi="ta-IN"/>
+          <w14:ligatures w14:val="standardContextual"/>
+        </w:rPr>
+        <w:t>q(gm)qsyavAvaq</w:t>
+      </w:r>
+      <w:r>
+        <w:rPr>
+          <w:rFonts w:cs="Arial"/>
+          <w:color w:val="000000"/>
+          <w:szCs w:val="28"/>
+          <w:lang w:val="it-IT" w:bidi="ta-IN"/>
+          <w14:ligatures w14:val="standardContextual"/>
+        </w:rPr>
+        <w:t xml:space="preserve"> CandA(gm)#siq CandA</w:t>
+      </w:r>
+      <w:r>
+        <w:rPr>
+          <w:rFonts w:cs="Arial"/>
+          <w:color w:val="000000"/>
           <w:szCs w:val="28"/>
           <w:highlight w:val="green"/>
-          <w:lang w:bidi="ta-IN"/>
-          <w14:ligatures w14:val="standardContextual"/>
-        </w:rPr>
-        <w:t>syavAva</w:t>
-      </w:r>
-      <w:r>
-        <w:rPr>
-          <w:rFonts w:cs="Arial"/>
-          <w:color w:val="000000"/>
+          <w:lang w:val="it-IT" w:bidi="ta-IN"/>
+          <w14:ligatures w14:val="standardContextual"/>
+        </w:rPr>
+        <w:t>q</w:t>
+      </w:r>
+      <w:r>
+        <w:rPr>
+          <w:rFonts w:cs="Arial"/>
           <w:szCs w:val="28"/>
           <w:highlight w:val="green"/>
-          <w:lang w:bidi="ta-IN"/>
-          <w14:ligatures w14:val="standardContextual"/>
-        </w:rPr>
-        <w:t>q</w:t>
-      </w:r>
-      <w:r>
-        <w:rPr>
-          <w:rFonts w:cs="Arial"/>
-          <w:color w:val="000000"/>
-          <w:szCs w:val="28"/>
-          <w:lang w:bidi="ta-IN"/>
-          <w14:ligatures w14:val="standardContextual"/>
-        </w:rPr>
-        <w:t xml:space="preserve"> CandA(gm)#siq CandA</w:t>
-      </w:r>
-      <w:r>
-        <w:rPr>
-          <w:rFonts w:cs="Arial"/>
+          <w:lang w:val="it-IT" w:bidi="ta-IN"/>
+          <w14:ligatures w14:val="standardContextual"/>
+        </w:rPr>
+        <w:t>(gm)qsya</w:t>
+      </w:r>
+      <w:r>
+        <w:rPr>
+          <w:rFonts w:cs="Arial"/>
+          <w:color w:val="000000"/>
           <w:szCs w:val="28"/>
           <w:highlight w:val="green"/>
-          <w:lang w:bidi="ta-IN"/>
-          <w14:ligatures w14:val="standardContextual"/>
-        </w:rPr>
-        <w:t xml:space="preserve"> q(gm)qsyava#</w:t>
-      </w:r>
-      <w:r>
-        <w:rPr>
-          <w:rFonts w:cs="Arial"/>
-          <w:color w:val="000000"/>
-          <w:szCs w:val="28"/>
-          <w:lang w:bidi="ta-IN"/>
-          <w14:ligatures w14:val="standardContextual"/>
-        </w:rPr>
-        <w:t xml:space="preserve"> rundhe ruqndhe &amp;vaq CandA(gm)#siq CandA</w:t>
-      </w:r>
-      <w:r>
-        <w:rPr>
-          <w:rFonts w:cs="Arial"/>
-          <w:szCs w:val="28"/>
-          <w:highlight w:val="green"/>
-          <w:lang w:bidi="ta-IN"/>
-          <w14:ligatures w14:val="standardContextual"/>
-        </w:rPr>
-        <w:t>q(gm)qsyava#</w:t>
-      </w:r>
-      <w:r>
-        <w:rPr>
-          <w:rFonts w:cs="Arial"/>
-          <w:color w:val="000000"/>
-          <w:szCs w:val="28"/>
-          <w:lang w:bidi="ta-IN"/>
-          <w14:ligatures w14:val="standardContextual"/>
-        </w:rPr>
-        <w:t xml:space="preserve"> rundhe |</w:t>
-      </w:r>
-    </w:p>
-    <w:p>
-      <w:pPr>
-        <w:rPr>
-          <w:rFonts w:cs="Arial"/>
-          <w:color w:val="000000"/>
-          <w:szCs w:val="28"/>
-          <w:lang w:bidi="ta-IN"/>
-          <w14:ligatures w14:val="standardContextual"/>
-        </w:rPr>
-      </w:pPr>
-    </w:p>
-    <w:p>
-      <w:pPr>
-        <w:autoSpaceDE w:val="0"/>
-        <w:autoSpaceDN w:val="0"/>
-        <w:adjustRightInd w:val="0"/>
-        <w:spacing w:line="240" w:lineRule="auto"/>
-        <w:rPr>
-          <w:rFonts w:cs="Arial"/>
-          <w:color w:val="000000"/>
-          <w:szCs w:val="28"/>
-          <w:lang w:bidi="ta-IN"/>
-          <w14:ligatures w14:val="standardContextual"/>
-        </w:rPr>
-      </w:pPr>
-      <w:r>
-        <w:rPr>
-          <w:rFonts w:cs="Arial"/>
-          <w:color w:val="000000"/>
-          <w:szCs w:val="28"/>
-          <w:lang w:bidi="ta-IN"/>
-          <w14:ligatures w14:val="standardContextual"/>
-        </w:rPr>
-        <w:t xml:space="preserve">(68)[P35] 5.7.8.3(56)-  CandA(gm)#si | ava# | (GS-5.7-34) </w:t>
-      </w:r>
-      <w:r>
-        <w:rPr>
-          <w:rFonts w:cs="Arial"/>
-          <w:color w:val="000000"/>
-          <w:szCs w:val="28"/>
-          <w:lang w:bidi="ta-IN"/>
-          <w14:ligatures w14:val="standardContextual"/>
-        </w:rPr>
-        <w:t>Jatai</w:t>
-      </w:r>
-    </w:p>
-    <w:p>
-      <w:pPr>
-        <w:autoSpaceDE w:val="0"/>
-        <w:autoSpaceDN w:val="0"/>
-        <w:adjustRightInd w:val="0"/>
-        <w:spacing w:line="240" w:lineRule="auto"/>
-        <w:rPr>
-          <w:rFonts w:cs="Arial"/>
-          <w:color w:val="000000"/>
-          <w:szCs w:val="28"/>
-          <w:lang w:bidi="ta-IN"/>
-          <w14:ligatures w14:val="standardContextual"/>
-        </w:rPr>
-      </w:pPr>
-      <w:r>
-        <w:rPr>
-          <w:rFonts w:cs="Arial"/>
-          <w:color w:val="000000"/>
-          <w:szCs w:val="28"/>
-          <w:lang w:bidi="ta-IN"/>
-          <w14:ligatures w14:val="standardContextual"/>
-        </w:rPr>
-        <w:t>Cand</w:t>
-      </w:r>
-      <w:r>
-        <w:rPr>
-          <w:rFonts w:cs="Arial"/>
-          <w:szCs w:val="28"/>
-          <w:lang w:bidi="ta-IN"/>
-          <w14:ligatures w14:val="standardContextual"/>
-        </w:rPr>
-        <w:t>A</w:t>
-      </w:r>
-      <w:r>
-        <w:rPr>
-          <w:rFonts w:cs="Arial"/>
-          <w:szCs w:val="28"/>
-          <w:highlight w:val="green"/>
-          <w:lang w:bidi="ta-IN"/>
-          <w14:ligatures w14:val="standardContextual"/>
-        </w:rPr>
-        <w:t>q</w:t>
-      </w:r>
-      <w:r>
-        <w:rPr>
-          <w:rFonts w:cs="Arial"/>
-          <w:szCs w:val="28"/>
-          <w:highlight w:val="green"/>
-          <w:lang w:bidi="ta-IN"/>
-          <w14:ligatures w14:val="standardContextual"/>
-        </w:rPr>
-        <w:t>(gm)</w:t>
-      </w:r>
-      <w:r>
-        <w:rPr>
-          <w:rFonts w:cs="Arial"/>
-          <w:szCs w:val="28"/>
-          <w:highlight w:val="green"/>
-          <w:lang w:bidi="ta-IN"/>
-          <w14:ligatures w14:val="standardContextual"/>
-        </w:rPr>
-        <w:t>q</w:t>
-      </w:r>
-      <w:r>
-        <w:rPr>
-          <w:rFonts w:cs="Arial"/>
-          <w:szCs w:val="28"/>
-          <w:highlight w:val="green"/>
-          <w:lang w:bidi="ta-IN"/>
-          <w14:ligatures w14:val="standardContextual"/>
-        </w:rPr>
-        <w:t>s</w:t>
-      </w:r>
-      <w:r>
-        <w:rPr>
-          <w:rFonts w:cs="Arial"/>
-          <w:szCs w:val="28"/>
-          <w:highlight w:val="green"/>
-          <w:lang w:bidi="ta-IN"/>
-          <w14:ligatures w14:val="standardContextual"/>
-        </w:rPr>
-        <w:t>y</w:t>
-      </w:r>
-      <w:r>
-        <w:rPr>
-          <w:rFonts w:cs="Arial"/>
-          <w:szCs w:val="28"/>
-          <w:highlight w:val="green"/>
-          <w:lang w:bidi="ta-IN"/>
-          <w14:ligatures w14:val="standardContextual"/>
-        </w:rPr>
-        <w:t>avAvaq</w:t>
-      </w:r>
-      <w:r>
-        <w:rPr>
-          <w:rFonts w:cs="Arial"/>
-          <w:color w:val="000000"/>
-          <w:szCs w:val="28"/>
-          <w:lang w:bidi="ta-IN"/>
-          <w14:ligatures w14:val="standardContextual"/>
-        </w:rPr>
-        <w:t xml:space="preserve"> CandA(gm)#siq CandA</w:t>
-      </w:r>
-      <w:r>
-        <w:rPr>
-          <w:rFonts w:cs="Arial"/>
-          <w:color w:val="000000"/>
-          <w:szCs w:val="28"/>
-          <w:highlight w:val="green"/>
-          <w:lang w:bidi="ta-IN"/>
-          <w14:ligatures w14:val="standardContextual"/>
-        </w:rPr>
-        <w:t>q</w:t>
-      </w:r>
-      <w:r>
-        <w:rPr>
-          <w:rFonts w:cs="Arial"/>
-          <w:szCs w:val="28"/>
-          <w:highlight w:val="green"/>
-          <w:lang w:bidi="ta-IN"/>
-          <w14:ligatures w14:val="standardContextual"/>
-        </w:rPr>
-        <w:t>(gm)</w:t>
-      </w:r>
-      <w:r>
-        <w:rPr>
-          <w:rFonts w:cs="Arial"/>
-          <w:szCs w:val="28"/>
-          <w:highlight w:val="green"/>
-          <w:lang w:bidi="ta-IN"/>
-          <w14:ligatures w14:val="standardContextual"/>
-        </w:rPr>
-        <w:t>q</w:t>
-      </w:r>
-      <w:r>
-        <w:rPr>
-          <w:rFonts w:cs="Arial"/>
-          <w:szCs w:val="28"/>
-          <w:highlight w:val="green"/>
-          <w:lang w:bidi="ta-IN"/>
-          <w14:ligatures w14:val="standardContextual"/>
-        </w:rPr>
-        <w:t>s</w:t>
-      </w:r>
-      <w:r>
-        <w:rPr>
-          <w:rFonts w:cs="Arial"/>
-          <w:szCs w:val="28"/>
-          <w:highlight w:val="green"/>
-          <w:lang w:bidi="ta-IN"/>
-          <w14:ligatures w14:val="standardContextual"/>
-        </w:rPr>
-        <w:t>y</w:t>
-      </w:r>
-      <w:r>
-        <w:rPr>
-          <w:rFonts w:cs="Arial"/>
-          <w:szCs w:val="28"/>
-          <w:highlight w:val="green"/>
-          <w:lang w:bidi="ta-IN"/>
-          <w14:ligatures w14:val="standardContextual"/>
-        </w:rPr>
-        <w:t>a</w:t>
-      </w:r>
-      <w:r>
-        <w:rPr>
-          <w:rFonts w:cs="Arial"/>
-          <w:color w:val="000000"/>
-          <w:szCs w:val="28"/>
-          <w:highlight w:val="green"/>
-          <w:lang w:bidi="ta-IN"/>
+          <w:lang w:val="it-IT" w:bidi="ta-IN"/>
           <w14:ligatures w14:val="standardContextual"/>
         </w:rPr>
         <w:t>va# |</w:t>
@@ -846,6 +1151,7 @@
       <w:pPr>
         <w:rPr>
           <w:szCs w:val="28"/>
+          <w:lang w:val="it-IT"/>
         </w:rPr>
       </w:pPr>
     </w:p>

</xml_diff>